<commit_message>
add feature to remove unreplaced braces
</commit_message>
<xml_diff>
--- a/demo.docx
+++ b/demo.docx
@@ -1588,7 +1588,49 @@
                 <w:sz w:val="24"/>
                 <w:szCs w:val="24"/>
               </w:rPr>
-              <w:t>[A][B][C]</w:t>
+              <w:t>[</w:t>
+            </w:r>
+            <w:r>
+              <w:rPr>
+                <w:sz w:val="24"/>
+                <w:szCs w:val="24"/>
+              </w:rPr>
+              <w:t>A</w:t>
+            </w:r>
+            <w:r>
+              <w:rPr>
+                <w:sz w:val="24"/>
+                <w:szCs w:val="24"/>
+              </w:rPr>
+              <w:t>][</w:t>
+            </w:r>
+            <w:r>
+              <w:rPr>
+                <w:sz w:val="24"/>
+                <w:szCs w:val="24"/>
+              </w:rPr>
+              <w:t>B</w:t>
+            </w:r>
+            <w:r>
+              <w:rPr>
+                <w:sz w:val="24"/>
+                <w:szCs w:val="24"/>
+              </w:rPr>
+              <w:t>][</w:t>
+            </w:r>
+            <w:r>
+              <w:rPr>
+                <w:sz w:val="24"/>
+                <w:szCs w:val="24"/>
+              </w:rPr>
+              <w:t>C</w:t>
+            </w:r>
+            <w:r>
+              <w:rPr>
+                <w:sz w:val="24"/>
+                <w:szCs w:val="24"/>
+              </w:rPr>
+              <w:t>]</w:t>
             </w:r>
           </w:p>
         </w:tc>
@@ -1611,7 +1653,30 @@
                 <w:sz w:val="24"/>
                 <w:szCs w:val="24"/>
               </w:rPr>
-              <w:t>[D][E][F]</w:t>
+              <w:t>[</w:t>
+            </w:r>
+            <w:r>
+              <w:rPr>
+                <w:sz w:val="24"/>
+                <w:szCs w:val="24"/>
+              </w:rPr>
+              <w:t>D</w:t>
+            </w:r>
+            <w:r>
+              <w:rPr>
+                <w:sz w:val="24"/>
+                <w:szCs w:val="24"/>
+              </w:rPr>
+              <w:t>]</w:t>
+            </w:r>
+            <w:bookmarkStart w:id="0" w:name="_GoBack"/>
+            <w:bookmarkEnd w:id="0"/>
+            <w:r>
+              <w:rPr>
+                <w:sz w:val="24"/>
+                <w:szCs w:val="24"/>
+              </w:rPr>
+              <w:t>[E][F]</w:t>
             </w:r>
           </w:p>
         </w:tc>
@@ -2241,18 +2306,7 @@
           <w:szCs w:val="28"/>
           <w:cs/>
         </w:rPr>
-        <w:t xml:space="preserve"> สันติชัยเ</w:t>
-      </w:r>
-      <w:bookmarkStart w:id="0" w:name="_GoBack"/>
-      <w:bookmarkEnd w:id="0"/>
-      <w:r>
-        <w:rPr>
-          <w:color w:val="1F3864"/>
-          <w:sz w:val="28"/>
-          <w:szCs w:val="28"/>
-          <w:cs/>
-        </w:rPr>
-        <w:t>วคิน</w:t>
+        <w:t xml:space="preserve"> สันติชัยเวคิน</w:t>
       </w:r>
     </w:p>
     <w:p>
@@ -2626,17 +2680,8 @@
           <w:rFonts w:ascii="Angsana New" w:hAnsi="Angsana New" w:cs="Angsana New"/>
           <w:cs/>
         </w:rPr>
-        <w:t>่ายเอกสารใบเสร็จ</w:t>
-      </w:r>
-      <w:proofErr w:type="spellStart"/>
-      <w:r>
-        <w:rPr>
-          <w:rFonts w:ascii="Angsana New" w:hAnsi="Angsana New" w:cs="Angsana New"/>
-          <w:cs/>
-        </w:rPr>
-        <w:t>ฉบับบ</w:t>
-      </w:r>
-      <w:proofErr w:type="spellEnd"/>
+        <w:t>่ายเอกสารใบเสร็จฉบับ</w:t>
+      </w:r>
       <w:r>
         <w:rPr>
           <w:rFonts w:ascii="Angsana New" w:hAnsi="Angsana New" w:cs="Angsana New"/>

</xml_diff>